<commit_message>
modified(report1): grammar and spell check
</commit_message>
<xml_diff>
--- a/Phase A/Arvin/Design 1.docx
+++ b/Phase A/Arvin/Design 1.docx
@@ -23,7 +23,7 @@
         <mc:AlternateContent>
           <mc:Choice Requires="wps">
             <w:drawing>
-              <wp:anchor distT="0" distB="0" distL="114300" distR="114300" simplePos="0" relativeHeight="251659264" behindDoc="0" locked="0" layoutInCell="1" allowOverlap="1" wp14:anchorId="12C10AD4" wp14:editId="56CF5D7D">
+              <wp:anchor distT="0" distB="0" distL="114300" distR="114300" simplePos="0" relativeHeight="251659264" behindDoc="0" locked="0" layoutInCell="1" allowOverlap="1" wp14:anchorId="12C10AD4" wp14:editId="5F6727BD">
                 <wp:simplePos x="0" y="0"/>
                 <wp:positionH relativeFrom="margin">
                   <wp:align>center</wp:align>
@@ -234,21 +234,12 @@
         </w:rPr>
         <w:t xml:space="preserve"> </w:t>
       </w:r>
-      <w:proofErr w:type="gramStart"/>
-      <w:r>
-        <w:rPr>
-          <w:sz w:val="18"/>
-          <w:szCs w:val="18"/>
-        </w:rPr>
-        <w:t>Additional</w:t>
-      </w:r>
-      <w:proofErr w:type="gramEnd"/>
-      <w:r>
-        <w:rPr>
-          <w:sz w:val="18"/>
-          <w:szCs w:val="18"/>
-        </w:rPr>
-        <w:t xml:space="preserve"> </w:t>
+      <w:r>
+        <w:rPr>
+          <w:sz w:val="18"/>
+          <w:szCs w:val="18"/>
+        </w:rPr>
+        <w:t xml:space="preserve">Additional </w:t>
       </w:r>
       <w:r>
         <w:rPr>
@@ -352,21 +343,7 @@
           <w:sz w:val="18"/>
           <w:szCs w:val="18"/>
         </w:rPr>
-        <w:t xml:space="preserve">block in the </w:t>
-      </w:r>
-      <w:r>
-        <w:rPr>
-          <w:sz w:val="18"/>
-          <w:szCs w:val="18"/>
-        </w:rPr>
-        <w:t>visualization</w:t>
-      </w:r>
-      <w:r>
-        <w:rPr>
-          <w:sz w:val="18"/>
-          <w:szCs w:val="18"/>
-        </w:rPr>
-        <w:t xml:space="preserve">, followed by Armed assault, Assassination, Kidnapping and finally Infrastructure attack. </w:t>
+        <w:t xml:space="preserve">block, followed by Armed assault, Assassination, Kidnapping and finally Infrastructure attack. </w:t>
       </w:r>
       <w:r>
         <w:rPr>
@@ -722,7 +699,7 @@
           <w:sz w:val="18"/>
           <w:szCs w:val="18"/>
         </w:rPr>
-        <w:t xml:space="preserve">To top level block represents </w:t>
+        <w:t xml:space="preserve">Top level block represents </w:t>
       </w:r>
       <w:r>
         <w:rPr>
@@ -771,7 +748,35 @@
           <w:sz w:val="18"/>
           <w:szCs w:val="18"/>
         </w:rPr>
-        <w:t xml:space="preserve"> countries with that specific attack type with size being proportional to the total number of incidents.</w:t>
+        <w:t xml:space="preserve"> countries </w:t>
+      </w:r>
+      <w:r>
+        <w:rPr>
+          <w:sz w:val="18"/>
+          <w:szCs w:val="18"/>
+        </w:rPr>
+        <w:t>in</w:t>
+      </w:r>
+      <w:r>
+        <w:rPr>
+          <w:sz w:val="18"/>
+          <w:szCs w:val="18"/>
+        </w:rPr>
+        <w:t xml:space="preserve"> that specific attack type </w:t>
+      </w:r>
+      <w:r>
+        <w:rPr>
+          <w:sz w:val="18"/>
+          <w:szCs w:val="18"/>
+        </w:rPr>
+        <w:t>with</w:t>
+      </w:r>
+      <w:r>
+        <w:rPr>
+          <w:sz w:val="18"/>
+          <w:szCs w:val="18"/>
+        </w:rPr>
+        <w:t xml:space="preserve"> size being proportional to the total number of incidents.</w:t>
       </w:r>
     </w:p>
     <w:p>
@@ -857,21 +862,12 @@
           <w:szCs w:val="18"/>
         </w:rPr>
       </w:pPr>
-      <w:proofErr w:type="gramStart"/>
-      <w:r>
-        <w:rPr>
-          <w:sz w:val="18"/>
-          <w:szCs w:val="18"/>
-        </w:rPr>
-        <w:t>Area</w:t>
-      </w:r>
-      <w:proofErr w:type="gramEnd"/>
-      <w:r>
-        <w:rPr>
-          <w:sz w:val="18"/>
-          <w:szCs w:val="18"/>
-        </w:rPr>
-        <w:t xml:space="preserve"> of a block represents total number of successful attacks in that country.</w:t>
+      <w:r>
+        <w:rPr>
+          <w:sz w:val="18"/>
+          <w:szCs w:val="18"/>
+        </w:rPr>
+        <w:t>Area of a block represents total number of successful attacks in that country.</w:t>
       </w:r>
     </w:p>
     <w:p>
@@ -969,7 +965,21 @@
           <w:sz w:val="18"/>
           <w:szCs w:val="18"/>
         </w:rPr>
-        <w:t xml:space="preserve"> can search the visual using Locate. Target is known with top level blocks representing attack type and within top level representing countries, but user much locate the information as location of target is unknown.</w:t>
+        <w:t xml:space="preserve"> can search the visual using Locate. Target is known with top level blocks representing attack type and within top level representing countries, but user mu</w:t>
+      </w:r>
+      <w:r>
+        <w:rPr>
+          <w:sz w:val="18"/>
+          <w:szCs w:val="18"/>
+        </w:rPr>
+        <w:t>st</w:t>
+      </w:r>
+      <w:r>
+        <w:rPr>
+          <w:sz w:val="18"/>
+          <w:szCs w:val="18"/>
+        </w:rPr>
+        <w:t xml:space="preserve"> locate the information as location of target is unknown.</w:t>
       </w:r>
     </w:p>
     <w:p>
@@ -1027,7 +1037,6 @@
         </w:rPr>
         <w:t xml:space="preserve"> of the blocks in </w:t>
       </w:r>
-      <w:proofErr w:type="spellStart"/>
       <w:r>
         <w:rPr>
           <w:sz w:val="18"/>
@@ -1040,15 +1049,7 @@
           <w:sz w:val="18"/>
           <w:szCs w:val="18"/>
         </w:rPr>
-        <w:t>reemap</w:t>
-      </w:r>
-      <w:proofErr w:type="spellEnd"/>
-      <w:r>
-        <w:rPr>
-          <w:sz w:val="18"/>
-          <w:szCs w:val="18"/>
-        </w:rPr>
-        <w:t>.</w:t>
+        <w:t>reemap.</w:t>
       </w:r>
     </w:p>
     <w:p>
@@ -1860,6 +1861,7 @@
   <w:style w:type="character" w:default="1" w:styleId="DefaultParagraphFont">
     <w:name w:val="Default Paragraph Font"/>
     <w:uiPriority w:val="1"/>
+    <w:semiHidden/>
     <w:unhideWhenUsed/>
   </w:style>
   <w:style w:type="table" w:default="1" w:styleId="TableNormal">

</xml_diff>

<commit_message>
added(word files): arvin's reports
</commit_message>
<xml_diff>
--- a/Phase A/Arvin/Design 1.docx
+++ b/Phase A/Arvin/Design 1.docx
@@ -6,8 +6,6 @@
       <w:pPr>
         <w:jc w:val="both"/>
         <w:rPr>
-          <w:b/>
-          <w:bCs/>
           <w:sz w:val="20"/>
           <w:szCs w:val="20"/>
         </w:rPr>
@@ -17,22 +15,20 @@
           <w:b/>
           <w:bCs/>
           <w:noProof/>
-          <w:sz w:val="20"/>
-          <w:szCs w:val="20"/>
         </w:rPr>
         <mc:AlternateContent>
           <mc:Choice Requires="wps">
             <w:drawing>
-              <wp:anchor distT="0" distB="0" distL="114300" distR="114300" simplePos="0" relativeHeight="251659264" behindDoc="0" locked="0" layoutInCell="1" allowOverlap="1" wp14:anchorId="12C10AD4" wp14:editId="6A1D0C6F">
+              <wp:anchor distT="0" distB="0" distL="114300" distR="114300" simplePos="0" relativeHeight="251659264" behindDoc="0" locked="0" layoutInCell="1" allowOverlap="1" wp14:anchorId="12C10AD4" wp14:editId="4DFC1187">
                 <wp:simplePos x="0" y="0"/>
                 <wp:positionH relativeFrom="margin">
-                  <wp:align>center</wp:align>
+                  <wp:align>left</wp:align>
                 </wp:positionH>
                 <wp:positionV relativeFrom="paragraph">
-                  <wp:posOffset>491490</wp:posOffset>
+                  <wp:posOffset>666750</wp:posOffset>
                 </wp:positionV>
-                <wp:extent cx="5354320" cy="3025775"/>
-                <wp:effectExtent l="0" t="0" r="17780" b="22225"/>
+                <wp:extent cx="5943600" cy="3359150"/>
+                <wp:effectExtent l="0" t="0" r="19050" b="12700"/>
                 <wp:wrapTopAndBottom/>
                 <wp:docPr id="1267982838" name="Rectangle 1"/>
                 <wp:cNvGraphicFramePr/>
@@ -43,7 +39,7 @@
                       <wps:spPr>
                         <a:xfrm>
                           <a:off x="0" y="0"/>
-                          <a:ext cx="5354320" cy="3025775"/>
+                          <a:ext cx="5943600" cy="3359150"/>
                         </a:xfrm>
                         <a:prstGeom prst="rect">
                           <a:avLst/>
@@ -106,7 +102,7 @@
           </mc:Choice>
           <mc:Fallback>
             <w:pict>
-              <v:rect w14:anchorId="46DDD2EC" id="Rectangle 1" o:spid="_x0000_s1026" style="position:absolute;margin-left:0;margin-top:38.7pt;width:421.6pt;height:238.25pt;z-index:251659264;visibility:visible;mso-wrap-style:square;mso-width-percent:0;mso-height-percent:0;mso-wrap-distance-left:9pt;mso-wrap-distance-top:0;mso-wrap-distance-right:9pt;mso-wrap-distance-bottom:0;mso-position-horizontal:center;mso-position-horizontal-relative:margin;mso-position-vertical:absolute;mso-position-vertical-relative:text;mso-width-percent:0;mso-height-percent:0;mso-width-relative:margin;mso-height-relative:margin;v-text-anchor:middle" o:gfxdata="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" strokecolor="gray [1629]" strokeweight="1pt">
+              <v:rect w14:anchorId="7E38C781" id="Rectangle 1" o:spid="_x0000_s1026" style="position:absolute;margin-left:0;margin-top:52.5pt;width:468pt;height:264.5pt;z-index:251659264;visibility:visible;mso-wrap-style:square;mso-width-percent:0;mso-height-percent:0;mso-wrap-distance-left:9pt;mso-wrap-distance-top:0;mso-wrap-distance-right:9pt;mso-wrap-distance-bottom:0;mso-position-horizontal:left;mso-position-horizontal-relative:margin;mso-position-vertical:absolute;mso-position-vertical-relative:text;mso-width-percent:0;mso-height-percent:0;mso-width-relative:margin;mso-height-relative:margin;v-text-anchor:middle" o:gfxdata="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" strokecolor="gray [1629]" strokeweight="1pt">
                 <v:fill r:id="rId8" o:title="" recolor="t" rotate="t" type="frame"/>
                 <w10:wrap type="topAndBottom" anchorx="margin"/>
               </v:rect>
@@ -118,8 +114,6 @@
         <w:rPr>
           <w:b/>
           <w:bCs/>
-          <w:sz w:val="20"/>
-          <w:szCs w:val="20"/>
         </w:rPr>
         <w:t>Goal</w:t>
       </w:r>
@@ -127,8 +121,6 @@
         <w:rPr>
           <w:b/>
           <w:bCs/>
-          <w:sz w:val="20"/>
-          <w:szCs w:val="20"/>
         </w:rPr>
         <w:t>s</w:t>
       </w:r>
@@ -136,8 +128,6 @@
         <w:rPr>
           <w:b/>
           <w:bCs/>
-          <w:sz w:val="20"/>
-          <w:szCs w:val="20"/>
         </w:rPr>
         <w:t>:</w:t>
       </w:r>
@@ -145,211 +135,209 @@
         <w:rPr>
           <w:b/>
           <w:bCs/>
-          <w:sz w:val="20"/>
-          <w:szCs w:val="20"/>
         </w:rPr>
         <w:t xml:space="preserve"> </w:t>
       </w:r>
       <w:r>
         <w:rPr>
-          <w:sz w:val="18"/>
-          <w:szCs w:val="18"/>
+          <w:sz w:val="20"/>
+          <w:szCs w:val="20"/>
         </w:rPr>
         <w:t>T</w:t>
       </w:r>
       <w:r>
         <w:rPr>
-          <w:sz w:val="18"/>
-          <w:szCs w:val="18"/>
+          <w:sz w:val="20"/>
+          <w:szCs w:val="20"/>
         </w:rPr>
         <w:t>he</w:t>
       </w:r>
       <w:r>
         <w:rPr>
-          <w:sz w:val="18"/>
-          <w:szCs w:val="18"/>
+          <w:sz w:val="20"/>
+          <w:szCs w:val="20"/>
         </w:rPr>
         <w:t xml:space="preserve"> primary</w:t>
       </w:r>
       <w:r>
         <w:rPr>
-          <w:sz w:val="18"/>
-          <w:szCs w:val="18"/>
+          <w:sz w:val="20"/>
+          <w:szCs w:val="20"/>
         </w:rPr>
         <w:t xml:space="preserve"> goal is to show </w:t>
       </w:r>
       <w:r>
         <w:rPr>
-          <w:sz w:val="18"/>
-          <w:szCs w:val="18"/>
+          <w:sz w:val="20"/>
+          <w:szCs w:val="20"/>
         </w:rPr>
         <w:t>five most prominent attacks by frequency of success they have had in the top ten</w:t>
       </w:r>
       <w:r>
         <w:rPr>
-          <w:sz w:val="18"/>
-          <w:szCs w:val="18"/>
+          <w:sz w:val="20"/>
+          <w:szCs w:val="20"/>
         </w:rPr>
         <w:t xml:space="preserve"> countries affected by terror</w:t>
       </w:r>
       <w:r>
         <w:rPr>
-          <w:sz w:val="18"/>
-          <w:szCs w:val="18"/>
+          <w:sz w:val="20"/>
+          <w:szCs w:val="20"/>
         </w:rPr>
         <w:t>ist</w:t>
       </w:r>
       <w:r>
         <w:rPr>
-          <w:sz w:val="18"/>
-          <w:szCs w:val="18"/>
+          <w:sz w:val="20"/>
+          <w:szCs w:val="20"/>
         </w:rPr>
         <w:t xml:space="preserve"> attack</w:t>
       </w:r>
       <w:r>
         <w:rPr>
-          <w:sz w:val="18"/>
-          <w:szCs w:val="18"/>
+          <w:sz w:val="20"/>
+          <w:szCs w:val="20"/>
         </w:rPr>
         <w:t>s</w:t>
       </w:r>
       <w:r>
         <w:rPr>
-          <w:sz w:val="18"/>
-          <w:szCs w:val="18"/>
+          <w:sz w:val="20"/>
+          <w:szCs w:val="20"/>
         </w:rPr>
         <w:t xml:space="preserve"> </w:t>
       </w:r>
       <w:r>
         <w:rPr>
-          <w:sz w:val="18"/>
-          <w:szCs w:val="18"/>
+          <w:sz w:val="20"/>
+          <w:szCs w:val="20"/>
         </w:rPr>
         <w:t>from</w:t>
       </w:r>
       <w:r>
         <w:rPr>
-          <w:sz w:val="18"/>
-          <w:szCs w:val="18"/>
+          <w:sz w:val="20"/>
+          <w:szCs w:val="20"/>
         </w:rPr>
         <w:t xml:space="preserve"> 1970 to</w:t>
       </w:r>
       <w:r>
         <w:rPr>
-          <w:sz w:val="18"/>
-          <w:szCs w:val="18"/>
+          <w:sz w:val="20"/>
+          <w:szCs w:val="20"/>
         </w:rPr>
         <w:t xml:space="preserve"> 2017.</w:t>
       </w:r>
       <w:r>
         <w:rPr>
-          <w:sz w:val="18"/>
-          <w:szCs w:val="18"/>
+          <w:sz w:val="20"/>
+          <w:szCs w:val="20"/>
         </w:rPr>
         <w:t xml:space="preserve"> </w:t>
       </w:r>
       <w:r>
         <w:rPr>
-          <w:sz w:val="18"/>
-          <w:szCs w:val="18"/>
+          <w:sz w:val="20"/>
+          <w:szCs w:val="20"/>
         </w:rPr>
         <w:t>Furthermore, I want</w:t>
       </w:r>
       <w:r>
         <w:rPr>
-          <w:sz w:val="18"/>
-          <w:szCs w:val="18"/>
+          <w:sz w:val="20"/>
+          <w:szCs w:val="20"/>
         </w:rPr>
         <w:t xml:space="preserve"> t</w:t>
       </w:r>
       <w:r>
         <w:rPr>
-          <w:sz w:val="18"/>
-          <w:szCs w:val="18"/>
+          <w:sz w:val="20"/>
+          <w:szCs w:val="20"/>
         </w:rPr>
         <w:t>o</w:t>
       </w:r>
       <w:r>
         <w:rPr>
-          <w:sz w:val="18"/>
-          <w:szCs w:val="18"/>
+          <w:sz w:val="20"/>
+          <w:szCs w:val="20"/>
         </w:rPr>
         <w:t xml:space="preserve"> </w:t>
       </w:r>
       <w:r>
         <w:rPr>
-          <w:sz w:val="18"/>
-          <w:szCs w:val="18"/>
+          <w:sz w:val="20"/>
+          <w:szCs w:val="20"/>
         </w:rPr>
         <w:t>show</w:t>
       </w:r>
       <w:r>
         <w:rPr>
-          <w:sz w:val="18"/>
-          <w:szCs w:val="18"/>
+          <w:sz w:val="20"/>
+          <w:szCs w:val="20"/>
         </w:rPr>
         <w:t xml:space="preserve"> which attack type has been used mo</w:t>
       </w:r>
       <w:r>
         <w:rPr>
-          <w:sz w:val="18"/>
-          <w:szCs w:val="18"/>
+          <w:sz w:val="20"/>
+          <w:szCs w:val="20"/>
         </w:rPr>
         <w:t>st</w:t>
       </w:r>
       <w:r>
         <w:rPr>
-          <w:sz w:val="18"/>
-          <w:szCs w:val="18"/>
+          <w:sz w:val="20"/>
+          <w:szCs w:val="20"/>
         </w:rPr>
         <w:t xml:space="preserve"> successfully and which countries </w:t>
       </w:r>
       <w:r>
         <w:rPr>
-          <w:sz w:val="18"/>
-          <w:szCs w:val="18"/>
+          <w:sz w:val="20"/>
+          <w:szCs w:val="20"/>
         </w:rPr>
         <w:t>have</w:t>
       </w:r>
       <w:r>
         <w:rPr>
-          <w:sz w:val="18"/>
-          <w:szCs w:val="18"/>
+          <w:sz w:val="20"/>
+          <w:szCs w:val="20"/>
         </w:rPr>
         <w:t xml:space="preserve"> been </w:t>
       </w:r>
       <w:r>
         <w:rPr>
-          <w:sz w:val="18"/>
-          <w:szCs w:val="18"/>
+          <w:sz w:val="20"/>
+          <w:szCs w:val="20"/>
         </w:rPr>
         <w:t>affected</w:t>
       </w:r>
       <w:r>
         <w:rPr>
-          <w:sz w:val="18"/>
-          <w:szCs w:val="18"/>
+          <w:sz w:val="20"/>
+          <w:szCs w:val="20"/>
         </w:rPr>
         <w:t xml:space="preserve"> the most</w:t>
       </w:r>
       <w:r>
         <w:rPr>
-          <w:sz w:val="18"/>
-          <w:szCs w:val="18"/>
+          <w:sz w:val="20"/>
+          <w:szCs w:val="20"/>
         </w:rPr>
         <w:t xml:space="preserve"> in each attack </w:t>
       </w:r>
       <w:r>
         <w:rPr>
-          <w:sz w:val="18"/>
-          <w:szCs w:val="18"/>
+          <w:sz w:val="20"/>
+          <w:szCs w:val="20"/>
         </w:rPr>
         <w:t>category</w:t>
       </w:r>
       <w:r>
         <w:rPr>
-          <w:sz w:val="18"/>
-          <w:szCs w:val="18"/>
+          <w:sz w:val="20"/>
+          <w:szCs w:val="20"/>
         </w:rPr>
         <w:t>.</w:t>
       </w:r>
@@ -360,25 +348,28 @@
         <w:rPr>
           <w:b/>
           <w:bCs/>
-          <w:sz w:val="20"/>
-          <w:szCs w:val="20"/>
-        </w:rPr>
-      </w:pPr>
-      <w:r>
+        </w:rPr>
+      </w:pPr>
+    </w:p>
+    <w:p>
+      <w:pPr>
+        <w:jc w:val="both"/>
         <w:rPr>
           <w:b/>
           <w:bCs/>
-          <w:sz w:val="20"/>
-          <w:szCs w:val="20"/>
-        </w:rPr>
-        <w:t>Insight:</w:t>
-      </w:r>
+        </w:rPr>
+      </w:pPr>
       <w:r>
         <w:rPr>
           <w:b/>
           <w:bCs/>
-          <w:sz w:val="20"/>
-          <w:szCs w:val="20"/>
+        </w:rPr>
+        <w:t>Insight:</w:t>
+      </w:r>
+      <w:r>
+        <w:rPr>
+          <w:b/>
+          <w:bCs/>
         </w:rPr>
         <w:t xml:space="preserve"> </w:t>
       </w:r>
@@ -392,77 +383,77 @@
         </w:numPr>
         <w:jc w:val="both"/>
         <w:rPr>
-          <w:sz w:val="18"/>
-          <w:szCs w:val="18"/>
-        </w:rPr>
-      </w:pPr>
-      <w:r>
-        <w:rPr>
-          <w:sz w:val="18"/>
-          <w:szCs w:val="18"/>
+          <w:sz w:val="20"/>
+          <w:szCs w:val="20"/>
+        </w:rPr>
+      </w:pPr>
+      <w:r>
+        <w:rPr>
+          <w:sz w:val="20"/>
+          <w:szCs w:val="20"/>
         </w:rPr>
         <w:t xml:space="preserve">Bombing/Explosion is the most common and successful method of </w:t>
       </w:r>
       <w:r>
         <w:rPr>
-          <w:sz w:val="18"/>
-          <w:szCs w:val="18"/>
+          <w:sz w:val="20"/>
+          <w:szCs w:val="20"/>
         </w:rPr>
         <w:t>attack</w:t>
       </w:r>
       <w:r>
         <w:rPr>
-          <w:sz w:val="18"/>
-          <w:szCs w:val="18"/>
+          <w:sz w:val="20"/>
+          <w:szCs w:val="20"/>
         </w:rPr>
         <w:t>, in</w:t>
       </w:r>
       <w:r>
         <w:rPr>
-          <w:sz w:val="18"/>
-          <w:szCs w:val="18"/>
+          <w:sz w:val="20"/>
+          <w:szCs w:val="20"/>
         </w:rPr>
         <w:t xml:space="preserve"> the visualization it</w:t>
       </w:r>
       <w:r>
         <w:rPr>
-          <w:sz w:val="18"/>
-          <w:szCs w:val="18"/>
+          <w:sz w:val="20"/>
+          <w:szCs w:val="20"/>
         </w:rPr>
         <w:t xml:space="preserve"> accounts for almost half of the total </w:t>
       </w:r>
       <w:r>
         <w:rPr>
-          <w:sz w:val="18"/>
-          <w:szCs w:val="18"/>
+          <w:sz w:val="20"/>
+          <w:szCs w:val="20"/>
         </w:rPr>
         <w:t>block, followed by Armed assault, Assassination, Kidnapping and finally</w:t>
       </w:r>
       <w:r>
         <w:rPr>
-          <w:sz w:val="18"/>
-          <w:szCs w:val="18"/>
+          <w:sz w:val="20"/>
+          <w:szCs w:val="20"/>
         </w:rPr>
         <w:t>,</w:t>
       </w:r>
       <w:r>
         <w:rPr>
-          <w:sz w:val="18"/>
-          <w:szCs w:val="18"/>
+          <w:sz w:val="20"/>
+          <w:szCs w:val="20"/>
         </w:rPr>
         <w:t xml:space="preserve"> Infrastructure attack</w:t>
       </w:r>
       <w:r>
         <w:rPr>
-          <w:sz w:val="18"/>
-          <w:szCs w:val="18"/>
+          <w:sz w:val="20"/>
+          <w:szCs w:val="20"/>
         </w:rPr>
         <w:t xml:space="preserve"> – each attack type is almost twice as frequent as the following attack.</w:t>
       </w:r>
       <w:r>
         <w:rPr>
-          <w:sz w:val="18"/>
-          <w:szCs w:val="18"/>
+          <w:sz w:val="20"/>
+          <w:szCs w:val="20"/>
         </w:rPr>
         <w:t xml:space="preserve"> </w:t>
       </w:r>
@@ -476,56 +467,56 @@
         </w:numPr>
         <w:jc w:val="both"/>
         <w:rPr>
-          <w:sz w:val="18"/>
-          <w:szCs w:val="18"/>
-        </w:rPr>
-      </w:pPr>
-      <w:r>
-        <w:rPr>
-          <w:sz w:val="18"/>
-          <w:szCs w:val="18"/>
+          <w:sz w:val="20"/>
+          <w:szCs w:val="20"/>
+        </w:rPr>
+      </w:pPr>
+      <w:r>
+        <w:rPr>
+          <w:sz w:val="20"/>
+          <w:szCs w:val="20"/>
         </w:rPr>
         <w:t xml:space="preserve">Iraq is one of the most affected </w:t>
       </w:r>
       <w:r>
         <w:rPr>
-          <w:sz w:val="18"/>
-          <w:szCs w:val="18"/>
+          <w:sz w:val="20"/>
+          <w:szCs w:val="20"/>
         </w:rPr>
         <w:t>countries</w:t>
       </w:r>
       <w:r>
         <w:rPr>
-          <w:sz w:val="18"/>
-          <w:szCs w:val="18"/>
+          <w:sz w:val="20"/>
+          <w:szCs w:val="20"/>
         </w:rPr>
         <w:t xml:space="preserve"> </w:t>
       </w:r>
       <w:r>
         <w:rPr>
-          <w:sz w:val="18"/>
-          <w:szCs w:val="18"/>
+          <w:sz w:val="20"/>
+          <w:szCs w:val="20"/>
         </w:rPr>
         <w:t>– large portion o</w:t>
       </w:r>
       <w:r>
         <w:rPr>
-          <w:sz w:val="18"/>
-          <w:szCs w:val="18"/>
+          <w:sz w:val="20"/>
+          <w:szCs w:val="20"/>
         </w:rPr>
         <w:t>f the bombing block is occupied by Iraq.</w:t>
       </w:r>
       <w:r>
         <w:rPr>
-          <w:sz w:val="18"/>
-          <w:szCs w:val="18"/>
+          <w:sz w:val="20"/>
+          <w:szCs w:val="20"/>
         </w:rPr>
         <w:t xml:space="preserve"> India ranks in top 5 in every attack type – number one in kidnapping and infrastructure attacks. Assassinations are most successful in United Kingdom</w:t>
       </w:r>
       <w:r>
         <w:rPr>
-          <w:sz w:val="18"/>
-          <w:szCs w:val="18"/>
+          <w:sz w:val="20"/>
+          <w:szCs w:val="20"/>
         </w:rPr>
         <w:t>.</w:t>
       </w:r>
@@ -536,8 +527,6 @@
         <w:rPr>
           <w:b/>
           <w:bCs/>
-          <w:sz w:val="20"/>
-          <w:szCs w:val="20"/>
         </w:rPr>
       </w:pPr>
       <w:bookmarkStart w:id="0" w:name="_Hlk159720221"/>
@@ -545,8 +534,6 @@
         <w:rPr>
           <w:b/>
           <w:bCs/>
-          <w:sz w:val="20"/>
-          <w:szCs w:val="20"/>
         </w:rPr>
         <w:t>Data Abstraction:</w:t>
       </w:r>
@@ -560,28 +547,37 @@
         </w:numPr>
         <w:jc w:val="both"/>
         <w:rPr>
-          <w:sz w:val="18"/>
-          <w:szCs w:val="18"/>
-        </w:rPr>
-      </w:pPr>
-      <w:r>
-        <w:rPr>
-          <w:sz w:val="18"/>
-          <w:szCs w:val="18"/>
-        </w:rPr>
-        <w:t xml:space="preserve">Dataset type: </w:t>
-      </w:r>
-      <w:r>
-        <w:rPr>
-          <w:sz w:val="18"/>
-          <w:szCs w:val="18"/>
+          <w:sz w:val="20"/>
+          <w:szCs w:val="20"/>
+        </w:rPr>
+      </w:pPr>
+      <w:r>
+        <w:rPr>
+          <w:b/>
+          <w:bCs/>
+          <w:sz w:val="20"/>
+          <w:szCs w:val="20"/>
+        </w:rPr>
+        <w:t>Dataset type:</w:t>
+      </w:r>
+      <w:r>
+        <w:rPr>
+          <w:sz w:val="20"/>
+          <w:szCs w:val="20"/>
+        </w:rPr>
+        <w:t xml:space="preserve"> </w:t>
+      </w:r>
+      <w:r>
+        <w:rPr>
+          <w:sz w:val="20"/>
+          <w:szCs w:val="20"/>
         </w:rPr>
         <w:t>F</w:t>
       </w:r>
       <w:r>
         <w:rPr>
-          <w:sz w:val="18"/>
-          <w:szCs w:val="18"/>
+          <w:sz w:val="20"/>
+          <w:szCs w:val="20"/>
         </w:rPr>
         <w:t>lat 2D table with multiple columns and rows.</w:t>
       </w:r>
@@ -595,57 +591,64 @@
         </w:numPr>
         <w:jc w:val="both"/>
         <w:rPr>
-          <w:sz w:val="18"/>
-          <w:szCs w:val="18"/>
+          <w:sz w:val="20"/>
+          <w:szCs w:val="20"/>
         </w:rPr>
       </w:pPr>
       <w:bookmarkStart w:id="1" w:name="_Hlk160037490"/>
       <w:r>
         <w:rPr>
-          <w:sz w:val="18"/>
-          <w:szCs w:val="18"/>
+          <w:sz w:val="20"/>
+          <w:szCs w:val="20"/>
         </w:rPr>
         <w:t>Items</w:t>
       </w:r>
       <w:r>
         <w:rPr>
-          <w:sz w:val="18"/>
-          <w:szCs w:val="18"/>
-        </w:rPr>
-        <w:t xml:space="preserve"> – </w:t>
-      </w:r>
-      <w:r>
-        <w:rPr>
-          <w:sz w:val="18"/>
-          <w:szCs w:val="18"/>
+          <w:sz w:val="20"/>
+          <w:szCs w:val="20"/>
+        </w:rPr>
+        <w:t>:</w:t>
+      </w:r>
+      <w:r>
+        <w:rPr>
+          <w:sz w:val="20"/>
+          <w:szCs w:val="20"/>
+        </w:rPr>
+        <w:t xml:space="preserve"> </w:t>
+      </w:r>
+      <w:r>
+        <w:rPr>
+          <w:sz w:val="20"/>
+          <w:szCs w:val="20"/>
         </w:rPr>
         <w:t>Each row of the table used to create the visualization represents</w:t>
       </w:r>
       <w:r>
         <w:rPr>
-          <w:sz w:val="18"/>
-          <w:szCs w:val="18"/>
+          <w:sz w:val="20"/>
+          <w:szCs w:val="20"/>
         </w:rPr>
         <w:t xml:space="preserve"> a terror</w:t>
       </w:r>
       <w:r>
         <w:rPr>
-          <w:sz w:val="18"/>
-          <w:szCs w:val="18"/>
+          <w:sz w:val="20"/>
+          <w:szCs w:val="20"/>
         </w:rPr>
         <w:t>ist attack incident</w:t>
       </w:r>
       <w:r>
         <w:rPr>
-          <w:sz w:val="18"/>
-          <w:szCs w:val="18"/>
+          <w:sz w:val="20"/>
+          <w:szCs w:val="20"/>
         </w:rPr>
         <w:t xml:space="preserve"> given by a unique Event ID</w:t>
       </w:r>
       <w:r>
         <w:rPr>
-          <w:sz w:val="18"/>
-          <w:szCs w:val="18"/>
+          <w:sz w:val="20"/>
+          <w:szCs w:val="20"/>
         </w:rPr>
         <w:t>.</w:t>
       </w:r>
@@ -660,14 +663,14 @@
         </w:numPr>
         <w:jc w:val="both"/>
         <w:rPr>
-          <w:sz w:val="18"/>
-          <w:szCs w:val="18"/>
-        </w:rPr>
-      </w:pPr>
-      <w:r>
-        <w:rPr>
-          <w:sz w:val="18"/>
-          <w:szCs w:val="18"/>
+          <w:sz w:val="20"/>
+          <w:szCs w:val="20"/>
+        </w:rPr>
+      </w:pPr>
+      <w:r>
+        <w:rPr>
+          <w:sz w:val="20"/>
+          <w:szCs w:val="20"/>
         </w:rPr>
         <w:t>Attributes:</w:t>
       </w:r>
@@ -681,91 +684,91 @@
         </w:numPr>
         <w:jc w:val="both"/>
         <w:rPr>
-          <w:sz w:val="18"/>
-          <w:szCs w:val="18"/>
-        </w:rPr>
-      </w:pPr>
-      <w:r>
-        <w:rPr>
-          <w:sz w:val="18"/>
-          <w:szCs w:val="18"/>
+          <w:sz w:val="20"/>
+          <w:szCs w:val="20"/>
+        </w:rPr>
+      </w:pPr>
+      <w:r>
+        <w:rPr>
+          <w:sz w:val="20"/>
+          <w:szCs w:val="20"/>
         </w:rPr>
         <w:t>Country –</w:t>
       </w:r>
       <w:r>
         <w:rPr>
-          <w:sz w:val="18"/>
-          <w:szCs w:val="18"/>
+          <w:sz w:val="20"/>
+          <w:szCs w:val="20"/>
         </w:rPr>
         <w:t xml:space="preserve"> </w:t>
       </w:r>
       <w:r>
         <w:rPr>
-          <w:sz w:val="18"/>
-          <w:szCs w:val="18"/>
+          <w:sz w:val="20"/>
+          <w:szCs w:val="20"/>
         </w:rPr>
         <w:t>C</w:t>
       </w:r>
       <w:r>
         <w:rPr>
-          <w:sz w:val="18"/>
-          <w:szCs w:val="18"/>
+          <w:sz w:val="20"/>
+          <w:szCs w:val="20"/>
         </w:rPr>
         <w:t>ategorical attribute.</w:t>
       </w:r>
       <w:r>
         <w:rPr>
-          <w:sz w:val="18"/>
-          <w:szCs w:val="18"/>
+          <w:sz w:val="20"/>
+          <w:szCs w:val="20"/>
         </w:rPr>
         <w:t xml:space="preserve"> It specifies the country where </w:t>
       </w:r>
       <w:r>
         <w:rPr>
-          <w:sz w:val="18"/>
-          <w:szCs w:val="18"/>
+          <w:sz w:val="20"/>
+          <w:szCs w:val="20"/>
         </w:rPr>
         <w:t>the</w:t>
       </w:r>
       <w:r>
         <w:rPr>
-          <w:sz w:val="18"/>
-          <w:szCs w:val="18"/>
+          <w:sz w:val="20"/>
+          <w:szCs w:val="20"/>
         </w:rPr>
         <w:t xml:space="preserve"> terror</w:t>
       </w:r>
       <w:r>
         <w:rPr>
-          <w:sz w:val="18"/>
-          <w:szCs w:val="18"/>
+          <w:sz w:val="20"/>
+          <w:szCs w:val="20"/>
         </w:rPr>
         <w:t>ist</w:t>
       </w:r>
       <w:r>
         <w:rPr>
-          <w:sz w:val="18"/>
-          <w:szCs w:val="18"/>
+          <w:sz w:val="20"/>
+          <w:szCs w:val="20"/>
         </w:rPr>
         <w:t xml:space="preserve"> </w:t>
       </w:r>
       <w:r>
         <w:rPr>
-          <w:sz w:val="18"/>
-          <w:szCs w:val="18"/>
+          <w:sz w:val="20"/>
+          <w:szCs w:val="20"/>
         </w:rPr>
         <w:t>attack</w:t>
       </w:r>
       <w:r>
         <w:rPr>
-          <w:sz w:val="18"/>
-          <w:szCs w:val="18"/>
+          <w:sz w:val="20"/>
+          <w:szCs w:val="20"/>
         </w:rPr>
         <w:t xml:space="preserve"> happene</w:t>
       </w:r>
       <w:r>
         <w:rPr>
-          <w:sz w:val="18"/>
-          <w:szCs w:val="18"/>
+          <w:sz w:val="20"/>
+          <w:szCs w:val="20"/>
         </w:rPr>
         <w:t>d.</w:t>
       </w:r>
@@ -779,70 +782,70 @@
         </w:numPr>
         <w:jc w:val="both"/>
         <w:rPr>
-          <w:sz w:val="18"/>
-          <w:szCs w:val="18"/>
-        </w:rPr>
-      </w:pPr>
-      <w:r>
-        <w:rPr>
-          <w:sz w:val="18"/>
-          <w:szCs w:val="18"/>
+          <w:sz w:val="20"/>
+          <w:szCs w:val="20"/>
+        </w:rPr>
+      </w:pPr>
+      <w:r>
+        <w:rPr>
+          <w:sz w:val="20"/>
+          <w:szCs w:val="20"/>
         </w:rPr>
         <w:t>Attack Type –</w:t>
       </w:r>
       <w:r>
         <w:rPr>
-          <w:sz w:val="18"/>
-          <w:szCs w:val="18"/>
+          <w:sz w:val="20"/>
+          <w:szCs w:val="20"/>
         </w:rPr>
         <w:t xml:space="preserve"> </w:t>
       </w:r>
       <w:r>
         <w:rPr>
-          <w:sz w:val="18"/>
-          <w:szCs w:val="18"/>
+          <w:sz w:val="20"/>
+          <w:szCs w:val="20"/>
         </w:rPr>
         <w:t>C</w:t>
       </w:r>
       <w:r>
         <w:rPr>
-          <w:sz w:val="18"/>
-          <w:szCs w:val="18"/>
+          <w:sz w:val="20"/>
+          <w:szCs w:val="20"/>
         </w:rPr>
         <w:t>ategorical attribute.</w:t>
       </w:r>
       <w:r>
         <w:rPr>
-          <w:sz w:val="18"/>
-          <w:szCs w:val="18"/>
+          <w:sz w:val="20"/>
+          <w:szCs w:val="20"/>
         </w:rPr>
         <w:t xml:space="preserve"> It specifies</w:t>
       </w:r>
       <w:r>
         <w:rPr>
-          <w:sz w:val="18"/>
-          <w:szCs w:val="18"/>
+          <w:sz w:val="20"/>
+          <w:szCs w:val="20"/>
         </w:rPr>
         <w:t xml:space="preserve"> the top five ty</w:t>
       </w:r>
       <w:r>
         <w:rPr>
-          <w:sz w:val="18"/>
-          <w:szCs w:val="18"/>
+          <w:sz w:val="20"/>
+          <w:szCs w:val="20"/>
         </w:rPr>
         <w:t>pe of attack</w:t>
       </w:r>
       <w:r>
         <w:rPr>
-          <w:sz w:val="18"/>
-          <w:szCs w:val="18"/>
+          <w:sz w:val="20"/>
+          <w:szCs w:val="20"/>
         </w:rPr>
         <w:t>s used by terrorist organizations</w:t>
       </w:r>
       <w:r>
         <w:rPr>
-          <w:sz w:val="18"/>
-          <w:szCs w:val="18"/>
+          <w:sz w:val="20"/>
+          <w:szCs w:val="20"/>
         </w:rPr>
         <w:t>.</w:t>
       </w:r>
@@ -856,84 +859,84 @@
         </w:numPr>
         <w:jc w:val="both"/>
         <w:rPr>
-          <w:sz w:val="18"/>
-          <w:szCs w:val="18"/>
-        </w:rPr>
-      </w:pPr>
-      <w:r>
-        <w:rPr>
-          <w:sz w:val="18"/>
-          <w:szCs w:val="18"/>
+          <w:sz w:val="20"/>
+          <w:szCs w:val="20"/>
+        </w:rPr>
+      </w:pPr>
+      <w:r>
+        <w:rPr>
+          <w:sz w:val="20"/>
+          <w:szCs w:val="20"/>
         </w:rPr>
         <w:t>Success –</w:t>
       </w:r>
       <w:r>
         <w:rPr>
-          <w:sz w:val="18"/>
-          <w:szCs w:val="18"/>
+          <w:sz w:val="20"/>
+          <w:szCs w:val="20"/>
         </w:rPr>
         <w:t xml:space="preserve"> </w:t>
       </w:r>
       <w:r>
         <w:rPr>
-          <w:sz w:val="18"/>
-          <w:szCs w:val="18"/>
+          <w:sz w:val="20"/>
+          <w:szCs w:val="20"/>
         </w:rPr>
         <w:t>C</w:t>
       </w:r>
       <w:r>
         <w:rPr>
-          <w:sz w:val="18"/>
-          <w:szCs w:val="18"/>
+          <w:sz w:val="20"/>
+          <w:szCs w:val="20"/>
         </w:rPr>
         <w:t>ategorical attribute.</w:t>
       </w:r>
       <w:r>
         <w:rPr>
-          <w:sz w:val="18"/>
-          <w:szCs w:val="18"/>
+          <w:sz w:val="20"/>
+          <w:szCs w:val="20"/>
         </w:rPr>
         <w:t xml:space="preserve"> It represents</w:t>
       </w:r>
       <w:r>
         <w:rPr>
-          <w:sz w:val="18"/>
-          <w:szCs w:val="18"/>
+          <w:sz w:val="20"/>
+          <w:szCs w:val="20"/>
         </w:rPr>
         <w:t xml:space="preserve"> a</w:t>
       </w:r>
       <w:r>
         <w:rPr>
-          <w:sz w:val="18"/>
-          <w:szCs w:val="18"/>
+          <w:sz w:val="20"/>
+          <w:szCs w:val="20"/>
         </w:rPr>
         <w:t xml:space="preserve"> success</w:t>
       </w:r>
       <w:r>
         <w:rPr>
-          <w:sz w:val="18"/>
-          <w:szCs w:val="18"/>
+          <w:sz w:val="20"/>
+          <w:szCs w:val="20"/>
         </w:rPr>
         <w:t>ful</w:t>
       </w:r>
       <w:r>
         <w:rPr>
-          <w:sz w:val="18"/>
-          <w:szCs w:val="18"/>
+          <w:sz w:val="20"/>
+          <w:szCs w:val="20"/>
         </w:rPr>
         <w:t xml:space="preserve"> incident</w:t>
       </w:r>
       <w:r>
         <w:rPr>
-          <w:sz w:val="18"/>
-          <w:szCs w:val="18"/>
+          <w:sz w:val="20"/>
+          <w:szCs w:val="20"/>
         </w:rPr>
         <w:t xml:space="preserve"> or attack</w:t>
       </w:r>
       <w:r>
         <w:rPr>
-          <w:sz w:val="18"/>
-          <w:szCs w:val="18"/>
+          <w:sz w:val="20"/>
+          <w:szCs w:val="20"/>
         </w:rPr>
         <w:t>.</w:t>
       </w:r>
@@ -944,16 +947,14 @@
         <w:rPr>
           <w:b/>
           <w:bCs/>
-          <w:sz w:val="18"/>
-          <w:szCs w:val="18"/>
+          <w:sz w:val="20"/>
+          <w:szCs w:val="20"/>
         </w:rPr>
       </w:pPr>
       <w:r>
         <w:rPr>
           <w:b/>
           <w:bCs/>
-          <w:sz w:val="20"/>
-          <w:szCs w:val="20"/>
         </w:rPr>
         <w:t>Task Abstraction:</w:t>
       </w:r>
@@ -969,16 +970,16 @@
         <w:rPr>
           <w:b/>
           <w:bCs/>
-          <w:sz w:val="18"/>
-          <w:szCs w:val="18"/>
+          <w:sz w:val="20"/>
+          <w:szCs w:val="20"/>
         </w:rPr>
       </w:pPr>
       <w:r>
         <w:rPr>
           <w:b/>
           <w:bCs/>
-          <w:sz w:val="18"/>
-          <w:szCs w:val="18"/>
+          <w:sz w:val="20"/>
+          <w:szCs w:val="20"/>
         </w:rPr>
         <w:t>Marks:</w:t>
       </w:r>
@@ -986,8 +987,8 @@
         <w:rPr>
           <w:b/>
           <w:bCs/>
-          <w:sz w:val="18"/>
-          <w:szCs w:val="18"/>
+          <w:sz w:val="20"/>
+          <w:szCs w:val="20"/>
         </w:rPr>
         <w:t xml:space="preserve"> </w:t>
       </w:r>
@@ -1001,84 +1002,63 @@
         </w:numPr>
         <w:jc w:val="both"/>
         <w:rPr>
-          <w:sz w:val="18"/>
-          <w:szCs w:val="18"/>
-        </w:rPr>
-      </w:pPr>
-      <w:r>
-        <w:rPr>
-          <w:sz w:val="18"/>
-          <w:szCs w:val="18"/>
+          <w:sz w:val="20"/>
+          <w:szCs w:val="20"/>
+        </w:rPr>
+      </w:pPr>
+      <w:r>
+        <w:rPr>
+          <w:sz w:val="20"/>
+          <w:szCs w:val="20"/>
         </w:rPr>
         <w:t>Area</w:t>
       </w:r>
       <w:r>
         <w:rPr>
-          <w:sz w:val="18"/>
-          <w:szCs w:val="18"/>
+          <w:sz w:val="20"/>
+          <w:szCs w:val="20"/>
         </w:rPr>
         <w:t xml:space="preserve"> – </w:t>
       </w:r>
       <w:r>
         <w:rPr>
-          <w:sz w:val="18"/>
-          <w:szCs w:val="18"/>
-        </w:rPr>
-        <w:t>Top-</w:t>
-      </w:r>
-      <w:r>
-        <w:rPr>
-          <w:sz w:val="18"/>
-          <w:szCs w:val="18"/>
-        </w:rPr>
-        <w:t>l</w:t>
-      </w:r>
-      <w:r>
-        <w:rPr>
-          <w:sz w:val="18"/>
-          <w:szCs w:val="18"/>
-        </w:rPr>
-        <w:t xml:space="preserve">evel </w:t>
-      </w:r>
-      <w:r>
-        <w:rPr>
-          <w:sz w:val="18"/>
-          <w:szCs w:val="18"/>
-        </w:rPr>
-        <w:t>r</w:t>
-      </w:r>
-      <w:r>
-        <w:rPr>
-          <w:sz w:val="18"/>
-          <w:szCs w:val="18"/>
-        </w:rPr>
-        <w:t>ectangles</w:t>
-      </w:r>
-      <w:r>
-        <w:rPr>
-          <w:sz w:val="18"/>
-          <w:szCs w:val="18"/>
-        </w:rPr>
-        <w:t xml:space="preserve"> r</w:t>
-      </w:r>
-      <w:r>
-        <w:rPr>
-          <w:sz w:val="18"/>
-          <w:szCs w:val="18"/>
-        </w:rPr>
-        <w:t xml:space="preserve">epresents </w:t>
-      </w:r>
-      <w:r>
-        <w:rPr>
-          <w:sz w:val="18"/>
-          <w:szCs w:val="18"/>
+          <w:sz w:val="20"/>
+          <w:szCs w:val="20"/>
+        </w:rPr>
+        <w:t>Top-level rectangles</w:t>
+      </w:r>
+      <w:r>
+        <w:rPr>
+          <w:sz w:val="20"/>
+          <w:szCs w:val="20"/>
+        </w:rPr>
+        <w:t xml:space="preserve"> </w:t>
+      </w:r>
+      <w:r>
+        <w:rPr>
+          <w:sz w:val="20"/>
+          <w:szCs w:val="20"/>
+        </w:rPr>
+        <w:t>represent</w:t>
+      </w:r>
+      <w:r>
+        <w:rPr>
+          <w:sz w:val="20"/>
+          <w:szCs w:val="20"/>
+        </w:rPr>
+        <w:t xml:space="preserve"> </w:t>
+      </w:r>
+      <w:r>
+        <w:rPr>
+          <w:sz w:val="20"/>
+          <w:szCs w:val="20"/>
         </w:rPr>
         <w:t>the total</w:t>
       </w:r>
       <w:r>
         <w:rPr>
-          <w:sz w:val="18"/>
-          <w:szCs w:val="18"/>
+          <w:sz w:val="20"/>
+          <w:szCs w:val="20"/>
         </w:rPr>
         <w:t xml:space="preserve"> number of incidents for an attack type.</w:t>
       </w:r>
@@ -1092,105 +1072,78 @@
         </w:numPr>
         <w:jc w:val="both"/>
         <w:rPr>
-          <w:sz w:val="18"/>
-          <w:szCs w:val="18"/>
-        </w:rPr>
-      </w:pPr>
-      <w:r>
-        <w:rPr>
-          <w:sz w:val="18"/>
-          <w:szCs w:val="18"/>
-        </w:rPr>
+          <w:sz w:val="20"/>
+          <w:szCs w:val="20"/>
+        </w:rPr>
+      </w:pPr>
+      <w:r>
+        <w:rPr>
+          <w:sz w:val="20"/>
+          <w:szCs w:val="20"/>
+        </w:rPr>
+        <w:lastRenderedPageBreak/>
         <w:t>Area</w:t>
       </w:r>
       <w:r>
         <w:rPr>
-          <w:sz w:val="18"/>
-          <w:szCs w:val="18"/>
+          <w:sz w:val="20"/>
+          <w:szCs w:val="20"/>
         </w:rPr>
         <w:t xml:space="preserve"> –</w:t>
       </w:r>
       <w:r>
         <w:rPr>
-          <w:sz w:val="18"/>
-          <w:szCs w:val="18"/>
-        </w:rPr>
-        <w:t xml:space="preserve"> </w:t>
-      </w:r>
-      <w:r>
-        <w:rPr>
-          <w:sz w:val="18"/>
-          <w:szCs w:val="18"/>
-        </w:rPr>
-        <w:t xml:space="preserve">Nested </w:t>
-      </w:r>
-      <w:r>
-        <w:rPr>
-          <w:sz w:val="18"/>
-          <w:szCs w:val="18"/>
-        </w:rPr>
-        <w:t>r</w:t>
-      </w:r>
-      <w:r>
-        <w:rPr>
-          <w:sz w:val="18"/>
-          <w:szCs w:val="18"/>
-        </w:rPr>
-        <w:t>ectangles</w:t>
-      </w:r>
-      <w:r>
-        <w:rPr>
-          <w:sz w:val="18"/>
-          <w:szCs w:val="18"/>
-        </w:rPr>
-        <w:t xml:space="preserve"> </w:t>
-      </w:r>
-      <w:r>
-        <w:rPr>
-          <w:sz w:val="18"/>
-          <w:szCs w:val="18"/>
-        </w:rPr>
-        <w:t xml:space="preserve">represents </w:t>
-      </w:r>
-      <w:r>
-        <w:rPr>
-          <w:sz w:val="18"/>
-          <w:szCs w:val="18"/>
+          <w:sz w:val="20"/>
+          <w:szCs w:val="20"/>
+        </w:rPr>
+        <w:t xml:space="preserve"> Nested rectangles </w:t>
+      </w:r>
+      <w:r>
+        <w:rPr>
+          <w:sz w:val="20"/>
+          <w:szCs w:val="20"/>
+        </w:rPr>
+        <w:t xml:space="preserve">represent </w:t>
+      </w:r>
+      <w:r>
+        <w:rPr>
+          <w:sz w:val="20"/>
+          <w:szCs w:val="20"/>
         </w:rPr>
         <w:t xml:space="preserve">top </w:t>
       </w:r>
       <w:r>
         <w:rPr>
-          <w:sz w:val="18"/>
-          <w:szCs w:val="18"/>
+          <w:sz w:val="20"/>
+          <w:szCs w:val="20"/>
         </w:rPr>
         <w:t>t</w:t>
       </w:r>
       <w:r>
         <w:rPr>
-          <w:sz w:val="18"/>
-          <w:szCs w:val="18"/>
+          <w:sz w:val="20"/>
+          <w:szCs w:val="20"/>
         </w:rPr>
         <w:t>en</w:t>
       </w:r>
       <w:r>
         <w:rPr>
-          <w:sz w:val="18"/>
-          <w:szCs w:val="18"/>
+          <w:sz w:val="20"/>
+          <w:szCs w:val="20"/>
         </w:rPr>
         <w:t xml:space="preserve"> countries</w:t>
       </w:r>
       <w:r>
         <w:rPr>
-          <w:sz w:val="18"/>
-          <w:szCs w:val="18"/>
+          <w:sz w:val="20"/>
+          <w:szCs w:val="20"/>
         </w:rPr>
         <w:t xml:space="preserve"> by number of incidents</w:t>
       </w:r>
       <w:r>
         <w:rPr>
-          <w:sz w:val="18"/>
-          <w:szCs w:val="18"/>
+          <w:sz w:val="20"/>
+          <w:szCs w:val="20"/>
         </w:rPr>
         <w:t>.</w:t>
       </w:r>
@@ -1206,16 +1159,16 @@
         <w:rPr>
           <w:b/>
           <w:bCs/>
-          <w:sz w:val="18"/>
-          <w:szCs w:val="18"/>
+          <w:sz w:val="20"/>
+          <w:szCs w:val="20"/>
         </w:rPr>
       </w:pPr>
       <w:r>
         <w:rPr>
           <w:b/>
           <w:bCs/>
-          <w:sz w:val="18"/>
-          <w:szCs w:val="18"/>
+          <w:sz w:val="20"/>
+          <w:szCs w:val="20"/>
         </w:rPr>
         <w:t>Channels:</w:t>
       </w:r>
@@ -1223,8 +1176,8 @@
         <w:rPr>
           <w:b/>
           <w:bCs/>
-          <w:sz w:val="18"/>
-          <w:szCs w:val="18"/>
+          <w:sz w:val="20"/>
+          <w:szCs w:val="20"/>
         </w:rPr>
         <w:t xml:space="preserve"> </w:t>
       </w:r>
@@ -1238,28 +1191,28 @@
         </w:numPr>
         <w:jc w:val="both"/>
         <w:rPr>
-          <w:sz w:val="18"/>
-          <w:szCs w:val="18"/>
-        </w:rPr>
-      </w:pPr>
-      <w:r>
-        <w:rPr>
-          <w:sz w:val="18"/>
-          <w:szCs w:val="18"/>
+          <w:sz w:val="20"/>
+          <w:szCs w:val="20"/>
+        </w:rPr>
+      </w:pPr>
+      <w:r>
+        <w:rPr>
+          <w:sz w:val="20"/>
+          <w:szCs w:val="20"/>
         </w:rPr>
         <w:t>Color</w:t>
       </w:r>
       <w:r>
         <w:rPr>
-          <w:sz w:val="18"/>
-          <w:szCs w:val="18"/>
+          <w:sz w:val="20"/>
+          <w:szCs w:val="20"/>
         </w:rPr>
         <w:t xml:space="preserve"> hue channel – </w:t>
       </w:r>
       <w:r>
         <w:rPr>
-          <w:sz w:val="18"/>
-          <w:szCs w:val="18"/>
+          <w:sz w:val="20"/>
+          <w:szCs w:val="20"/>
         </w:rPr>
         <w:t>Indicates the type of successful attacks.</w:t>
       </w:r>
@@ -1273,28 +1226,28 @@
         </w:numPr>
         <w:jc w:val="both"/>
         <w:rPr>
-          <w:sz w:val="18"/>
-          <w:szCs w:val="18"/>
-        </w:rPr>
-      </w:pPr>
-      <w:r>
-        <w:rPr>
-          <w:sz w:val="18"/>
-          <w:szCs w:val="18"/>
+          <w:sz w:val="20"/>
+          <w:szCs w:val="20"/>
+        </w:rPr>
+      </w:pPr>
+      <w:r>
+        <w:rPr>
+          <w:sz w:val="20"/>
+          <w:szCs w:val="20"/>
         </w:rPr>
         <w:t>Area</w:t>
       </w:r>
       <w:r>
         <w:rPr>
-          <w:sz w:val="18"/>
-          <w:szCs w:val="18"/>
+          <w:sz w:val="20"/>
+          <w:szCs w:val="20"/>
         </w:rPr>
         <w:t xml:space="preserve"> channel – </w:t>
       </w:r>
       <w:r>
         <w:rPr>
-          <w:sz w:val="18"/>
-          <w:szCs w:val="18"/>
+          <w:sz w:val="20"/>
+          <w:szCs w:val="20"/>
         </w:rPr>
         <w:t>represents total number of successful attacks.</w:t>
       </w:r>
@@ -1308,16 +1261,16 @@
         </w:numPr>
         <w:jc w:val="both"/>
         <w:rPr>
-          <w:sz w:val="18"/>
-          <w:szCs w:val="18"/>
+          <w:sz w:val="20"/>
+          <w:szCs w:val="20"/>
         </w:rPr>
       </w:pPr>
       <w:r>
         <w:rPr>
           <w:b/>
           <w:bCs/>
-          <w:sz w:val="18"/>
-          <w:szCs w:val="18"/>
+          <w:sz w:val="20"/>
+          <w:szCs w:val="20"/>
         </w:rPr>
         <w:t>Users</w:t>
       </w:r>
@@ -1325,22 +1278,22 @@
         <w:rPr>
           <w:b/>
           <w:bCs/>
-          <w:sz w:val="18"/>
-          <w:szCs w:val="18"/>
+          <w:sz w:val="20"/>
+          <w:szCs w:val="20"/>
         </w:rPr>
         <w:t>:</w:t>
       </w:r>
       <w:r>
         <w:rPr>
-          <w:sz w:val="18"/>
-          <w:szCs w:val="18"/>
+          <w:sz w:val="20"/>
+          <w:szCs w:val="20"/>
         </w:rPr>
         <w:t xml:space="preserve"> General public, researcher, journalist, and policy maker</w:t>
       </w:r>
       <w:r>
         <w:rPr>
-          <w:sz w:val="18"/>
-          <w:szCs w:val="18"/>
+          <w:sz w:val="20"/>
+          <w:szCs w:val="20"/>
         </w:rPr>
         <w:t>.</w:t>
       </w:r>
@@ -1355,16 +1308,16 @@
         <w:spacing w:line="256" w:lineRule="auto"/>
         <w:jc w:val="both"/>
         <w:rPr>
-          <w:sz w:val="18"/>
-          <w:szCs w:val="18"/>
+          <w:sz w:val="20"/>
+          <w:szCs w:val="20"/>
         </w:rPr>
       </w:pPr>
       <w:r>
         <w:rPr>
           <w:b/>
           <w:bCs/>
-          <w:sz w:val="18"/>
-          <w:szCs w:val="18"/>
+          <w:sz w:val="20"/>
+          <w:szCs w:val="20"/>
         </w:rPr>
         <w:t>Actions:</w:t>
       </w:r>
@@ -1372,8 +1325,8 @@
         <w:rPr>
           <w:b/>
           <w:bCs/>
-          <w:sz w:val="18"/>
-          <w:szCs w:val="18"/>
+          <w:sz w:val="20"/>
+          <w:szCs w:val="20"/>
         </w:rPr>
         <w:t xml:space="preserve"> </w:t>
       </w:r>
@@ -1388,14 +1341,14 @@
         <w:spacing w:line="256" w:lineRule="auto"/>
         <w:jc w:val="both"/>
         <w:rPr>
-          <w:sz w:val="18"/>
-          <w:szCs w:val="18"/>
-        </w:rPr>
-      </w:pPr>
-      <w:r>
-        <w:rPr>
-          <w:sz w:val="18"/>
-          <w:szCs w:val="18"/>
+          <w:sz w:val="20"/>
+          <w:szCs w:val="20"/>
+        </w:rPr>
+      </w:pPr>
+      <w:r>
+        <w:rPr>
+          <w:sz w:val="20"/>
+          <w:szCs w:val="20"/>
         </w:rPr>
         <w:t>High-level – Present.</w:t>
       </w:r>
@@ -1410,30 +1363,16 @@
         <w:spacing w:line="256" w:lineRule="auto"/>
         <w:jc w:val="both"/>
         <w:rPr>
-          <w:sz w:val="18"/>
-          <w:szCs w:val="18"/>
-        </w:rPr>
-      </w:pPr>
-      <w:r>
-        <w:rPr>
-          <w:sz w:val="18"/>
-          <w:szCs w:val="18"/>
-        </w:rPr>
-        <w:t xml:space="preserve">Mid-level – </w:t>
-      </w:r>
-      <w:r>
-        <w:rPr>
-          <w:sz w:val="18"/>
-          <w:szCs w:val="18"/>
-        </w:rPr>
-        <w:t>Browse</w:t>
-      </w:r>
-      <w:r>
-        <w:rPr>
-          <w:sz w:val="18"/>
-          <w:szCs w:val="18"/>
-        </w:rPr>
-        <w:t xml:space="preserve">. </w:t>
+          <w:sz w:val="20"/>
+          <w:szCs w:val="20"/>
+        </w:rPr>
+      </w:pPr>
+      <w:r>
+        <w:rPr>
+          <w:sz w:val="20"/>
+          <w:szCs w:val="20"/>
+        </w:rPr>
+        <w:t xml:space="preserve">Mid-level – Browse. </w:t>
       </w:r>
     </w:p>
     <w:p>
@@ -1446,30 +1385,16 @@
         <w:spacing w:line="256" w:lineRule="auto"/>
         <w:jc w:val="both"/>
         <w:rPr>
-          <w:sz w:val="18"/>
-          <w:szCs w:val="18"/>
-        </w:rPr>
-      </w:pPr>
-      <w:r>
-        <w:rPr>
-          <w:sz w:val="18"/>
-          <w:szCs w:val="18"/>
-        </w:rPr>
-        <w:t xml:space="preserve">Low-level – </w:t>
-      </w:r>
-      <w:r>
-        <w:rPr>
-          <w:sz w:val="18"/>
-          <w:szCs w:val="18"/>
-        </w:rPr>
-        <w:t>Compare</w:t>
-      </w:r>
-      <w:r>
-        <w:rPr>
-          <w:sz w:val="18"/>
-          <w:szCs w:val="18"/>
-        </w:rPr>
-        <w:t xml:space="preserve">. </w:t>
+          <w:sz w:val="20"/>
+          <w:szCs w:val="20"/>
+        </w:rPr>
+      </w:pPr>
+      <w:r>
+        <w:rPr>
+          <w:sz w:val="20"/>
+          <w:szCs w:val="20"/>
+        </w:rPr>
+        <w:t xml:space="preserve">Low-level – Compare. </w:t>
       </w:r>
     </w:p>
     <w:p>
@@ -1477,149 +1402,156 @@
         <w:pStyle w:val="ListParagraph"/>
         <w:jc w:val="both"/>
         <w:rPr>
-          <w:sz w:val="18"/>
-          <w:szCs w:val="18"/>
-        </w:rPr>
-      </w:pPr>
-      <w:r>
-        <w:rPr>
-          <w:sz w:val="18"/>
-          <w:szCs w:val="18"/>
+          <w:sz w:val="20"/>
+          <w:szCs w:val="20"/>
+        </w:rPr>
+      </w:pPr>
+      <w:r>
+        <w:rPr>
+          <w:sz w:val="20"/>
+          <w:szCs w:val="20"/>
         </w:rPr>
         <w:t>T</w:t>
       </w:r>
       <w:r>
         <w:rPr>
-          <w:sz w:val="18"/>
-          <w:szCs w:val="18"/>
+          <w:sz w:val="20"/>
+          <w:szCs w:val="20"/>
         </w:rPr>
         <w:t xml:space="preserve">o present information about how much </w:t>
       </w:r>
       <w:r>
         <w:rPr>
-          <w:sz w:val="18"/>
-          <w:szCs w:val="18"/>
+          <w:sz w:val="20"/>
+          <w:szCs w:val="20"/>
         </w:rPr>
         <w:t>the top</w:t>
       </w:r>
       <w:r>
         <w:rPr>
-          <w:sz w:val="18"/>
-          <w:szCs w:val="18"/>
+          <w:sz w:val="20"/>
+          <w:szCs w:val="20"/>
         </w:rPr>
         <w:t xml:space="preserve"> ten countries are affected by different attack types. </w:t>
       </w:r>
       <w:r>
         <w:rPr>
-          <w:sz w:val="18"/>
-          <w:szCs w:val="18"/>
+          <w:sz w:val="20"/>
+          <w:szCs w:val="20"/>
         </w:rPr>
         <w:t>Users</w:t>
       </w:r>
       <w:r>
         <w:rPr>
-          <w:sz w:val="18"/>
-          <w:szCs w:val="18"/>
+          <w:sz w:val="20"/>
+          <w:szCs w:val="20"/>
         </w:rPr>
         <w:t xml:space="preserve"> can </w:t>
       </w:r>
       <w:r>
         <w:rPr>
-          <w:sz w:val="18"/>
-          <w:szCs w:val="18"/>
+          <w:sz w:val="20"/>
+          <w:szCs w:val="20"/>
         </w:rPr>
         <w:t xml:space="preserve">browse in every </w:t>
       </w:r>
       <w:r>
         <w:rPr>
-          <w:sz w:val="18"/>
-          <w:szCs w:val="18"/>
+          <w:sz w:val="20"/>
+          <w:szCs w:val="20"/>
         </w:rPr>
         <w:t>a</w:t>
       </w:r>
       <w:r>
         <w:rPr>
-          <w:sz w:val="18"/>
-          <w:szCs w:val="18"/>
+          <w:sz w:val="20"/>
+          <w:szCs w:val="20"/>
         </w:rPr>
         <w:t>ttack type to find a</w:t>
       </w:r>
       <w:r>
         <w:rPr>
-          <w:sz w:val="18"/>
-          <w:szCs w:val="18"/>
+          <w:sz w:val="20"/>
+          <w:szCs w:val="20"/>
         </w:rPr>
         <w:t xml:space="preserve"> specific country in</w:t>
       </w:r>
       <w:r>
         <w:rPr>
-          <w:sz w:val="18"/>
-          <w:szCs w:val="18"/>
+          <w:sz w:val="20"/>
+          <w:szCs w:val="20"/>
         </w:rPr>
         <w:t xml:space="preserve"> the visual. </w:t>
       </w:r>
       <w:r>
         <w:rPr>
-          <w:sz w:val="18"/>
-          <w:szCs w:val="18"/>
+          <w:sz w:val="20"/>
+          <w:szCs w:val="20"/>
         </w:rPr>
         <w:t>Location</w:t>
       </w:r>
       <w:r>
         <w:rPr>
-          <w:sz w:val="18"/>
-          <w:szCs w:val="18"/>
+          <w:sz w:val="20"/>
+          <w:szCs w:val="20"/>
         </w:rPr>
         <w:t xml:space="preserve"> is known</w:t>
       </w:r>
       <w:r>
         <w:rPr>
-          <w:sz w:val="18"/>
-          <w:szCs w:val="18"/>
+          <w:sz w:val="20"/>
+          <w:szCs w:val="20"/>
         </w:rPr>
         <w:t>,</w:t>
       </w:r>
       <w:r>
         <w:rPr>
-          <w:sz w:val="18"/>
-          <w:szCs w:val="18"/>
+          <w:sz w:val="20"/>
+          <w:szCs w:val="20"/>
         </w:rPr>
         <w:t xml:space="preserve"> with top level blocks representing attack type and within top level representing countries, but user mu</w:t>
       </w:r>
       <w:r>
         <w:rPr>
-          <w:sz w:val="18"/>
-          <w:szCs w:val="18"/>
+          <w:sz w:val="20"/>
+          <w:szCs w:val="20"/>
         </w:rPr>
         <w:t>st</w:t>
       </w:r>
       <w:r>
         <w:rPr>
-          <w:sz w:val="18"/>
-          <w:szCs w:val="18"/>
+          <w:sz w:val="20"/>
+          <w:szCs w:val="20"/>
         </w:rPr>
         <w:t xml:space="preserve"> </w:t>
       </w:r>
       <w:r>
         <w:rPr>
-          <w:sz w:val="18"/>
-          <w:szCs w:val="18"/>
+          <w:sz w:val="20"/>
+          <w:szCs w:val="20"/>
         </w:rPr>
         <w:t>browse</w:t>
       </w:r>
       <w:r>
         <w:rPr>
-          <w:sz w:val="18"/>
-          <w:szCs w:val="18"/>
+          <w:sz w:val="20"/>
+          <w:szCs w:val="20"/>
         </w:rPr>
         <w:t xml:space="preserve"> the information </w:t>
       </w:r>
       <w:r>
         <w:rPr>
-          <w:sz w:val="18"/>
-          <w:szCs w:val="18"/>
+          <w:sz w:val="20"/>
+          <w:szCs w:val="20"/>
         </w:rPr>
         <w:t>to find a specific country.</w:t>
+      </w:r>
+      <w:r>
+        <w:rPr>
+          <w:sz w:val="20"/>
+          <w:szCs w:val="20"/>
+        </w:rPr>
+        <w:t xml:space="preserve"> Size of the blocks are used to make comparisons here.</w:t>
       </w:r>
     </w:p>
     <w:p>
@@ -1631,193 +1563,239 @@
         </w:numPr>
         <w:jc w:val="both"/>
         <w:rPr>
-          <w:sz w:val="18"/>
-          <w:szCs w:val="18"/>
+          <w:sz w:val="20"/>
+          <w:szCs w:val="20"/>
         </w:rPr>
       </w:pPr>
       <w:r>
         <w:rPr>
           <w:b/>
           <w:bCs/>
-          <w:sz w:val="18"/>
-          <w:szCs w:val="18"/>
-        </w:rPr>
-        <w:t>Targets:</w:t>
-      </w:r>
-      <w:r>
-        <w:rPr>
-          <w:sz w:val="18"/>
-          <w:szCs w:val="18"/>
+          <w:sz w:val="20"/>
+          <w:szCs w:val="20"/>
+        </w:rPr>
+        <w:t>Target:</w:t>
+      </w:r>
+      <w:r>
+        <w:rPr>
+          <w:sz w:val="20"/>
+          <w:szCs w:val="20"/>
         </w:rPr>
         <w:t xml:space="preserve"> Spatial Data – To compare and identify attack type</w:t>
       </w:r>
       <w:r>
         <w:rPr>
-          <w:sz w:val="18"/>
-          <w:szCs w:val="18"/>
+          <w:sz w:val="20"/>
+          <w:szCs w:val="20"/>
         </w:rPr>
         <w:t>s</w:t>
       </w:r>
       <w:r>
         <w:rPr>
-          <w:sz w:val="18"/>
-          <w:szCs w:val="18"/>
+          <w:sz w:val="20"/>
+          <w:szCs w:val="20"/>
         </w:rPr>
         <w:t xml:space="preserve"> and countries with different </w:t>
       </w:r>
       <w:r>
         <w:rPr>
-          <w:sz w:val="18"/>
-          <w:szCs w:val="18"/>
+          <w:sz w:val="20"/>
+          <w:szCs w:val="20"/>
         </w:rPr>
         <w:t>areas</w:t>
       </w:r>
       <w:r>
         <w:rPr>
-          <w:sz w:val="18"/>
-          <w:szCs w:val="18"/>
+          <w:sz w:val="20"/>
+          <w:szCs w:val="20"/>
         </w:rPr>
         <w:t xml:space="preserve"> of the blocks in </w:t>
       </w:r>
       <w:r>
         <w:rPr>
-          <w:sz w:val="18"/>
-          <w:szCs w:val="18"/>
+          <w:sz w:val="20"/>
+          <w:szCs w:val="20"/>
         </w:rPr>
         <w:t xml:space="preserve">the </w:t>
       </w:r>
       <w:r>
         <w:rPr>
-          <w:sz w:val="18"/>
-          <w:szCs w:val="18"/>
+          <w:sz w:val="20"/>
+          <w:szCs w:val="20"/>
         </w:rPr>
         <w:t>T</w:t>
       </w:r>
       <w:r>
         <w:rPr>
-          <w:sz w:val="18"/>
-          <w:szCs w:val="18"/>
-        </w:rPr>
-        <w:t>reemap.</w:t>
+          <w:sz w:val="20"/>
+          <w:szCs w:val="20"/>
+        </w:rPr>
+        <w:t>ree</w:t>
+      </w:r>
+      <w:r>
+        <w:rPr>
+          <w:sz w:val="20"/>
+          <w:szCs w:val="20"/>
+        </w:rPr>
+        <w:t xml:space="preserve"> </w:t>
+      </w:r>
+      <w:r>
+        <w:rPr>
+          <w:sz w:val="20"/>
+          <w:szCs w:val="20"/>
+        </w:rPr>
+        <w:t>map.</w:t>
       </w:r>
     </w:p>
     <w:p>
       <w:pPr>
         <w:jc w:val="both"/>
-        <w:rPr>
-          <w:rStyle w:val="Hyperlink"/>
-          <w:sz w:val="18"/>
-          <w:szCs w:val="18"/>
-        </w:rPr>
-      </w:pPr>
-      <w:bookmarkStart w:id="2" w:name="_Hlk159722362"/>
-      <w:r>
         <w:rPr>
           <w:b/>
           <w:bCs/>
-          <w:sz w:val="20"/>
-          <w:szCs w:val="20"/>
-        </w:rPr>
-        <w:t>Data Source:</w:t>
-      </w:r>
-      <w:bookmarkEnd w:id="0"/>
+        </w:rPr>
+      </w:pPr>
+      <w:bookmarkStart w:id="2" w:name="_Hlk159722362"/>
       <w:r>
         <w:rPr>
           <w:b/>
           <w:bCs/>
-          <w:sz w:val="20"/>
-          <w:szCs w:val="20"/>
+        </w:rPr>
+        <w:t>Data Source:</w:t>
+      </w:r>
+      <w:bookmarkEnd w:id="0"/>
+      <w:r>
+        <w:rPr>
+          <w:b/>
+          <w:bCs/>
         </w:rPr>
         <w:t xml:space="preserve"> </w:t>
       </w:r>
       <w:bookmarkEnd w:id="2"/>
-      <w:r>
-        <w:rPr>
-          <w:sz w:val="18"/>
-          <w:szCs w:val="18"/>
-        </w:rPr>
-        <w:fldChar w:fldCharType="begin"/>
-      </w:r>
-      <w:r>
-        <w:rPr>
-          <w:sz w:val="18"/>
-          <w:szCs w:val="18"/>
-        </w:rPr>
-        <w:instrText>HYPERLINK "https://www.kaggle.com/datasets/START-UMD/gtd/data"</w:instrText>
-      </w:r>
-      <w:r>
-        <w:rPr>
-          <w:sz w:val="18"/>
-          <w:szCs w:val="18"/>
-        </w:rPr>
-      </w:r>
-      <w:r>
-        <w:rPr>
-          <w:sz w:val="18"/>
-          <w:szCs w:val="18"/>
-        </w:rPr>
-        <w:fldChar w:fldCharType="separate"/>
-      </w:r>
-      <w:r>
+    </w:p>
+    <w:p>
+      <w:pPr>
+        <w:jc w:val="both"/>
+        <w:rPr>
+          <w:kern w:val="0"/>
+          <w:sz w:val="20"/>
+          <w:szCs w:val="20"/>
+          <w14:ligatures w14:val="none"/>
+        </w:rPr>
+      </w:pPr>
+      <w:r>
+        <w:rPr>
+          <w:sz w:val="20"/>
+          <w:szCs w:val="20"/>
+        </w:rPr>
+        <w:t xml:space="preserve">URL: </w:t>
+      </w:r>
+      <w:hyperlink r:id="rId9" w:history="1">
+        <w:r>
+          <w:rPr>
+            <w:rStyle w:val="Hyperlink"/>
+            <w:sz w:val="20"/>
+            <w:szCs w:val="20"/>
+          </w:rPr>
+          <w:t>Global Terrorism Database (kaggle.com)</w:t>
+        </w:r>
+      </w:hyperlink>
+      <w:r>
+        <w:t xml:space="preserve"> – </w:t>
+      </w:r>
+      <w:r>
+        <w:rPr>
+          <w:sz w:val="20"/>
+          <w:szCs w:val="20"/>
+        </w:rPr>
+        <w:t>The data is stored in a</w:t>
+      </w:r>
+      <w:r>
+        <w:rPr>
+          <w:sz w:val="20"/>
+          <w:szCs w:val="20"/>
+        </w:rPr>
+        <w:t xml:space="preserve"> single</w:t>
+      </w:r>
+      <w:r>
+        <w:rPr>
+          <w:sz w:val="20"/>
+          <w:szCs w:val="20"/>
+        </w:rPr>
+        <w:t xml:space="preserve"> CSV file and available to be downloaded directly</w:t>
+      </w:r>
+      <w:r>
+        <w:rPr>
+          <w:kern w:val="0"/>
+          <w:sz w:val="20"/>
+          <w:szCs w:val="20"/>
+          <w14:ligatures w14:val="none"/>
+        </w:rPr>
+        <w:t xml:space="preserve"> from Kaggle.</w:t>
+      </w:r>
+    </w:p>
+    <w:p>
+      <w:pPr>
+        <w:jc w:val="both"/>
         <w:rPr>
           <w:rStyle w:val="Hyperlink"/>
-          <w:sz w:val="18"/>
-          <w:szCs w:val="18"/>
-        </w:rPr>
-        <w:t>Global Terrorism Database (kaggle.com)</w:t>
-      </w:r>
-      <w:r>
-        <w:rPr>
-          <w:sz w:val="18"/>
-          <w:szCs w:val="18"/>
-        </w:rPr>
-        <w:fldChar w:fldCharType="end"/>
-      </w:r>
-      <w:r>
-        <w:rPr>
-          <w:sz w:val="20"/>
-          <w:szCs w:val="20"/>
-        </w:rPr>
-        <w:t xml:space="preserve"> – </w:t>
-      </w:r>
-      <w:r>
-        <w:rPr>
-          <w:sz w:val="18"/>
-          <w:szCs w:val="18"/>
-        </w:rPr>
-        <w:t>The data is stored in a</w:t>
-      </w:r>
-      <w:r>
-        <w:rPr>
-          <w:sz w:val="18"/>
-          <w:szCs w:val="18"/>
-        </w:rPr>
-        <w:t xml:space="preserve"> single</w:t>
-      </w:r>
-      <w:r>
-        <w:rPr>
-          <w:sz w:val="18"/>
-          <w:szCs w:val="18"/>
-        </w:rPr>
-        <w:t xml:space="preserve"> CSV file and available to be downloaded directly</w:t>
-      </w:r>
+          <w:sz w:val="20"/>
+          <w:szCs w:val="20"/>
+        </w:rPr>
+      </w:pPr>
       <w:r>
         <w:rPr>
           <w:kern w:val="0"/>
-          <w:sz w:val="18"/>
-          <w:szCs w:val="18"/>
+          <w:sz w:val="20"/>
+          <w:szCs w:val="20"/>
           <w14:ligatures w14:val="none"/>
         </w:rPr>
-        <w:t xml:space="preserve"> from Kaggle</w:t>
+        <w:t xml:space="preserve">Tool used: </w:t>
       </w:r>
       <w:r>
         <w:rPr>
           <w:kern w:val="0"/>
-          <w:sz w:val="18"/>
-          <w:szCs w:val="18"/>
+          <w:sz w:val="20"/>
+          <w:szCs w:val="20"/>
           <w14:ligatures w14:val="none"/>
         </w:rPr>
-        <w:t>.</w:t>
+        <w:t>The Tree</w:t>
+      </w:r>
+      <w:r>
+        <w:rPr>
+          <w:kern w:val="0"/>
+          <w:sz w:val="20"/>
+          <w:szCs w:val="20"/>
+          <w14:ligatures w14:val="none"/>
+        </w:rPr>
+        <w:t xml:space="preserve"> </w:t>
+      </w:r>
+      <w:r>
+        <w:rPr>
+          <w:kern w:val="0"/>
+          <w:sz w:val="20"/>
+          <w:szCs w:val="20"/>
+          <w14:ligatures w14:val="none"/>
+        </w:rPr>
+        <w:t xml:space="preserve">map visualization was created </w:t>
+      </w:r>
+      <w:r>
+        <w:rPr>
+          <w:kern w:val="0"/>
+          <w:sz w:val="20"/>
+          <w:szCs w:val="20"/>
+          <w14:ligatures w14:val="none"/>
+        </w:rPr>
+        <w:t>using</w:t>
+      </w:r>
+      <w:r>
+        <w:rPr>
+          <w:kern w:val="0"/>
+          <w:sz w:val="20"/>
+          <w:szCs w:val="20"/>
+          <w14:ligatures w14:val="none"/>
+        </w:rPr>
+        <w:t xml:space="preserve"> Microsoft Power BI.</w:t>
       </w:r>
     </w:p>
     <w:p>
@@ -1826,23 +1804,24 @@
           <w:tab w:val="left" w:pos="1248"/>
         </w:tabs>
         <w:rPr>
-          <w:sz w:val="18"/>
-          <w:szCs w:val="18"/>
-        </w:rPr>
-      </w:pPr>
-      <w:r>
-        <w:rPr>
-          <w:sz w:val="18"/>
-          <w:szCs w:val="18"/>
+          <w:sz w:val="20"/>
+          <w:szCs w:val="20"/>
+        </w:rPr>
+      </w:pPr>
+      <w:r>
+        <w:rPr>
+          <w:sz w:val="20"/>
+          <w:szCs w:val="20"/>
         </w:rPr>
         <w:tab/>
       </w:r>
     </w:p>
     <w:sectPr>
-      <w:footerReference w:type="default" r:id="rId9"/>
+      <w:headerReference w:type="first" r:id="rId10"/>
       <w:pgSz w:w="12240" w:h="15840"/>
-      <w:pgMar w:top="720" w:right="720" w:bottom="720" w:left="720" w:header="720" w:footer="720" w:gutter="0"/>
+      <w:pgMar w:top="1440" w:right="1440" w:bottom="1440" w:left="1440" w:header="720" w:footer="720" w:gutter="0"/>
       <w:cols w:space="720"/>
+      <w:titlePg/>
       <w:docGrid w:linePitch="360"/>
     </w:sectPr>
   </w:body>
@@ -1874,48 +1853,6 @@
 </w:endnotes>
 </file>
 
-<file path=word/footer1.xml><?xml version="1.0" encoding="utf-8"?>
-<w:ftr xmlns:wpc="http://schemas.microsoft.com/office/word/2010/wordprocessingCanvas" xmlns:cx="http://schemas.microsoft.com/office/drawing/2014/chartex" xmlns:cx1="http://schemas.microsoft.com/office/drawing/2015/9/8/chartex" xmlns:cx2="http://schemas.microsoft.com/office/drawing/2015/10/21/chartex" xmlns:cx3="http://schemas.microsoft.com/office/drawing/2016/5/9/chartex" xmlns:cx4="http://schemas.microsoft.com/office/drawing/2016/5/10/chartex" xmlns:cx5="http://schemas.microsoft.com/office/drawing/2016/5/11/chartex" xmlns:cx6="http://schemas.microsoft.com/office/drawing/2016/5/12/chartex" xmlns:cx7="http://schemas.microsoft.com/office/drawing/2016/5/13/chartex" xmlns:cx8="http://schemas.microsoft.com/office/drawing/2016/5/14/chartex" xmlns:mc="http://schemas.openxmlformats.org/markup-compatibility/2006" xmlns:aink="http://schemas.microsoft.com/office/drawing/2016/ink" xmlns:am3d="http://schemas.microsoft.com/office/drawing/2017/model3d" xmlns:o="urn:schemas-microsoft-com:office:office" xmlns:oel="http://schemas.microsoft.com/office/2019/extlst" xmlns:r="http://schemas.openxmlformats.org/officeDocument/2006/relationships" xmlns:m="http://schemas.openxmlformats.org/officeDocument/2006/math" xmlns:v="urn:schemas-microsoft-com:vml" xmlns:wp14="http://schemas.microsoft.com/office/word/2010/wordprocessingDrawing" xmlns:wp="http://schemas.openxmlformats.org/drawingml/2006/wordprocessingDrawing" xmlns:w10="urn:schemas-microsoft-com:office:word" xmlns:w="http://schemas.openxmlformats.org/wordprocessingml/2006/main" xmlns:w14="http://schemas.microsoft.com/office/word/2010/wordml" xmlns:w15="http://schemas.microsoft.com/office/word/2012/wordml" xmlns:w16cex="http://schemas.microsoft.com/office/word/2018/wordml/cex" xmlns:w16cid="http://schemas.microsoft.com/office/word/2016/wordml/cid" xmlns:w16="http://schemas.microsoft.com/office/word/2018/wordml" xmlns:w16du="http://schemas.microsoft.com/office/word/2023/wordml/word16du" xmlns:w16sdtdh="http://schemas.microsoft.com/office/word/2020/wordml/sdtdatahash" xmlns:w16se="http://schemas.microsoft.com/office/word/2015/wordml/symex" xmlns:wpg="http://schemas.microsoft.com/office/word/2010/wordprocessingGroup" xmlns:wpi="http://schemas.microsoft.com/office/word/2010/wordprocessingInk" xmlns:wne="http://schemas.microsoft.com/office/word/2006/wordml" xmlns:wps="http://schemas.microsoft.com/office/word/2010/wordprocessingShape" mc:Ignorable="w14 w15 w16se w16cid w16 w16cex w16sdtdh w16du wp14">
-  <w:p>
-    <w:pPr>
-      <w:pStyle w:val="Footer"/>
-      <w:rPr>
-        <w:sz w:val="18"/>
-        <w:szCs w:val="18"/>
-      </w:rPr>
-    </w:pPr>
-    <w:r>
-      <w:rPr>
-        <w:sz w:val="18"/>
-        <w:szCs w:val="18"/>
-      </w:rPr>
-      <w:t>Th</w:t>
-    </w:r>
-    <w:r>
-      <w:rPr>
-        <w:sz w:val="18"/>
-        <w:szCs w:val="18"/>
-      </w:rPr>
-      <w:t>e</w:t>
-    </w:r>
-    <w:r>
-      <w:rPr>
-        <w:sz w:val="18"/>
-        <w:szCs w:val="18"/>
-      </w:rPr>
-      <w:t xml:space="preserve"> Treemap</w:t>
-    </w:r>
-    <w:r>
-      <w:rPr>
-        <w:sz w:val="18"/>
-        <w:szCs w:val="18"/>
-      </w:rPr>
-      <w:t xml:space="preserve"> visualization was created in Microsoft Power BI.</w:t>
-    </w:r>
-  </w:p>
-</w:ftr>
-</file>
-
 <file path=word/footnotes.xml><?xml version="1.0" encoding="utf-8"?>
 <w:footnotes xmlns:wpc="http://schemas.microsoft.com/office/word/2010/wordprocessingCanvas" xmlns:cx="http://schemas.microsoft.com/office/drawing/2014/chartex" xmlns:cx1="http://schemas.microsoft.com/office/drawing/2015/9/8/chartex" xmlns:cx2="http://schemas.microsoft.com/office/drawing/2015/10/21/chartex" xmlns:cx3="http://schemas.microsoft.com/office/drawing/2016/5/9/chartex" xmlns:cx4="http://schemas.microsoft.com/office/drawing/2016/5/10/chartex" xmlns:cx5="http://schemas.microsoft.com/office/drawing/2016/5/11/chartex" xmlns:cx6="http://schemas.microsoft.com/office/drawing/2016/5/12/chartex" xmlns:cx7="http://schemas.microsoft.com/office/drawing/2016/5/13/chartex" xmlns:cx8="http://schemas.microsoft.com/office/drawing/2016/5/14/chartex" xmlns:mc="http://schemas.openxmlformats.org/markup-compatibility/2006" xmlns:aink="http://schemas.microsoft.com/office/drawing/2016/ink" xmlns:am3d="http://schemas.microsoft.com/office/drawing/2017/model3d" xmlns:o="urn:schemas-microsoft-com:office:office" xmlns:oel="http://schemas.microsoft.com/office/2019/extlst" xmlns:r="http://schemas.openxmlformats.org/officeDocument/2006/relationships" xmlns:m="http://schemas.openxmlformats.org/officeDocument/2006/math" xmlns:v="urn:schemas-microsoft-com:vml" xmlns:wp14="http://schemas.microsoft.com/office/word/2010/wordprocessingDrawing" xmlns:wp="http://schemas.openxmlformats.org/drawingml/2006/wordprocessingDrawing" xmlns:w10="urn:schemas-microsoft-com:office:word" xmlns:w="http://schemas.openxmlformats.org/wordprocessingml/2006/main" xmlns:w14="http://schemas.microsoft.com/office/word/2010/wordml" xmlns:w15="http://schemas.microsoft.com/office/word/2012/wordml" xmlns:w16cex="http://schemas.microsoft.com/office/word/2018/wordml/cex" xmlns:w16cid="http://schemas.microsoft.com/office/word/2016/wordml/cid" xmlns:w16="http://schemas.microsoft.com/office/word/2018/wordml" xmlns:w16du="http://schemas.microsoft.com/office/word/2023/wordml/word16du" xmlns:w16sdtdh="http://schemas.microsoft.com/office/word/2020/wordml/sdtdatahash" xmlns:w16se="http://schemas.microsoft.com/office/word/2015/wordml/symex" xmlns:wpg="http://schemas.microsoft.com/office/word/2010/wordprocessingGroup" xmlns:wpi="http://schemas.microsoft.com/office/word/2010/wordprocessingInk" xmlns:wne="http://schemas.microsoft.com/office/word/2006/wordml" xmlns:wps="http://schemas.microsoft.com/office/word/2010/wordprocessingShape" mc:Ignorable="w14 w15 w16se w16cid w16 w16cex w16sdtdh w16du wp14">
   <w:footnote w:type="separator" w:id="-1">
@@ -1939,6 +1876,27 @@
     </w:p>
   </w:footnote>
 </w:footnotes>
+</file>
+
+<file path=word/header1.xml><?xml version="1.0" encoding="utf-8"?>
+<w:hdr xmlns:wpc="http://schemas.microsoft.com/office/word/2010/wordprocessingCanvas" xmlns:cx="http://schemas.microsoft.com/office/drawing/2014/chartex" xmlns:cx1="http://schemas.microsoft.com/office/drawing/2015/9/8/chartex" xmlns:cx2="http://schemas.microsoft.com/office/drawing/2015/10/21/chartex" xmlns:cx3="http://schemas.microsoft.com/office/drawing/2016/5/9/chartex" xmlns:cx4="http://schemas.microsoft.com/office/drawing/2016/5/10/chartex" xmlns:cx5="http://schemas.microsoft.com/office/drawing/2016/5/11/chartex" xmlns:cx6="http://schemas.microsoft.com/office/drawing/2016/5/12/chartex" xmlns:cx7="http://schemas.microsoft.com/office/drawing/2016/5/13/chartex" xmlns:cx8="http://schemas.microsoft.com/office/drawing/2016/5/14/chartex" xmlns:mc="http://schemas.openxmlformats.org/markup-compatibility/2006" xmlns:aink="http://schemas.microsoft.com/office/drawing/2016/ink" xmlns:am3d="http://schemas.microsoft.com/office/drawing/2017/model3d" xmlns:o="urn:schemas-microsoft-com:office:office" xmlns:oel="http://schemas.microsoft.com/office/2019/extlst" xmlns:r="http://schemas.openxmlformats.org/officeDocument/2006/relationships" xmlns:m="http://schemas.openxmlformats.org/officeDocument/2006/math" xmlns:v="urn:schemas-microsoft-com:vml" xmlns:wp14="http://schemas.microsoft.com/office/word/2010/wordprocessingDrawing" xmlns:wp="http://schemas.openxmlformats.org/drawingml/2006/wordprocessingDrawing" xmlns:w10="urn:schemas-microsoft-com:office:word" xmlns:w="http://schemas.openxmlformats.org/wordprocessingml/2006/main" xmlns:w14="http://schemas.microsoft.com/office/word/2010/wordml" xmlns:w15="http://schemas.microsoft.com/office/word/2012/wordml" xmlns:w16cex="http://schemas.microsoft.com/office/word/2018/wordml/cex" xmlns:w16cid="http://schemas.microsoft.com/office/word/2016/wordml/cid" xmlns:w16="http://schemas.microsoft.com/office/word/2018/wordml" xmlns:w16du="http://schemas.microsoft.com/office/word/2023/wordml/word16du" xmlns:w16sdtdh="http://schemas.microsoft.com/office/word/2020/wordml/sdtdatahash" xmlns:w16se="http://schemas.microsoft.com/office/word/2015/wordml/symex" xmlns:wpg="http://schemas.microsoft.com/office/word/2010/wordprocessingGroup" xmlns:wpi="http://schemas.microsoft.com/office/word/2010/wordprocessingInk" xmlns:wne="http://schemas.microsoft.com/office/word/2006/wordml" xmlns:wps="http://schemas.microsoft.com/office/word/2010/wordprocessingShape" mc:Ignorable="w14 w15 w16se w16cid w16 w16cex w16sdtdh w16du wp14">
+  <w:p>
+    <w:pPr>
+      <w:pStyle w:val="Header"/>
+    </w:pPr>
+    <w:r>
+      <w:t>2151463</w:t>
+    </w:r>
+  </w:p>
+  <w:p>
+    <w:pPr>
+      <w:pStyle w:val="Header"/>
+    </w:pPr>
+    <w:r>
+      <w:t>Design #1</w:t>
+    </w:r>
+  </w:p>
+</w:hdr>
 </file>
 
 <file path=word/numbering.xml><?xml version="1.0" encoding="utf-8"?>
@@ -2364,15 +2322,6 @@
   </w:num>
   <w:num w:numId="5" w16cid:durableId="1058019078">
     <w:abstractNumId w:val="3"/>
-    <w:lvlOverride w:ilvl="0"/>
-    <w:lvlOverride w:ilvl="1"/>
-    <w:lvlOverride w:ilvl="2"/>
-    <w:lvlOverride w:ilvl="3"/>
-    <w:lvlOverride w:ilvl="4"/>
-    <w:lvlOverride w:ilvl="5"/>
-    <w:lvlOverride w:ilvl="6"/>
-    <w:lvlOverride w:ilvl="7"/>
-    <w:lvlOverride w:ilvl="8"/>
   </w:num>
 </w:numbering>
 </file>
@@ -2781,6 +2730,7 @@
   <w:style w:type="character" w:default="1" w:styleId="DefaultParagraphFont">
     <w:name w:val="Default Paragraph Font"/>
     <w:uiPriority w:val="1"/>
+    <w:semiHidden/>
     <w:unhideWhenUsed/>
   </w:style>
   <w:style w:type="table" w:default="1" w:styleId="TableNormal">

</xml_diff>